<commit_message>
Second literature source complete
</commit_message>
<xml_diff>
--- a/Thesis_Kosmas_Sourlis/Thesis_Kosmas_Sourlis.docx
+++ b/Thesis_Kosmas_Sourlis/Thesis_Kosmas_Sourlis.docx
@@ -5171,6 +5171,20 @@
     </w:p>
     <w:p>
       <w:pPr>
+        <w:pStyle w:val="Normal"/>
+        <w:rPr>
+          <w:rFonts w:ascii="Times New Roman" w:hAnsi="Times New Roman" w:cs="Times New Roman"/>
+        </w:rPr>
+      </w:pPr>
+      <w:r>
+        <w:rPr>
+          <w:rFonts w:cs="Times New Roman" w:ascii="Times New Roman" w:hAnsi="Times New Roman"/>
+        </w:rPr>
+        <w:t>The Internet of drones (IoD) is  the layered network architecture that drones utilize to coordinate navigate to the lower aerial space. It is conducted into  layers:</w:t>
+      </w:r>
+    </w:p>
+    <w:p>
+      <w:pPr>
         <w:pStyle w:val="Default"/>
         <w:rPr>
           <w:rFonts w:ascii="Times New Roman" w:hAnsi="Times New Roman" w:cs="Times New Roman"/>
@@ -5426,23 +5440,84 @@
           <w:sz w:val="22"/>
           <w:szCs w:val="22"/>
         </w:rPr>
-      </w:r>
-    </w:p>
-    <w:p>
-      <w:pPr>
-        <w:pStyle w:val="Default"/>
-        <w:rPr>
-          <w:rFonts w:ascii="Times New Roman" w:hAnsi="Times New Roman" w:cs="Times New Roman"/>
+        <w:t xml:space="preserve">The number of drones that are been used for a variety of applications is increasing rapidly day by day. </w:t>
+      </w:r>
+      <w:r>
+        <w:rPr>
+          <w:rFonts w:cs="Times New Roman" w:ascii="Times New Roman" w:hAnsi="Times New Roman"/>
           <w:sz w:val="22"/>
           <w:szCs w:val="22"/>
         </w:rPr>
-      </w:pPr>
+        <w:t xml:space="preserve">The latter has raised security </w:t>
+      </w:r>
       <w:r>
         <w:rPr>
           <w:rFonts w:cs="Times New Roman" w:ascii="Times New Roman" w:hAnsi="Times New Roman"/>
           <w:sz w:val="22"/>
           <w:szCs w:val="22"/>
         </w:rPr>
+        <w:t>safety</w:t>
+      </w:r>
+      <w:r>
+        <w:rPr>
+          <w:rFonts w:cs="Times New Roman" w:ascii="Times New Roman" w:hAnsi="Times New Roman"/>
+          <w:sz w:val="22"/>
+          <w:szCs w:val="22"/>
+        </w:rPr>
+        <w:t xml:space="preserve">,  and privacy concerns. </w:t>
+      </w:r>
+      <w:r>
+        <w:rPr>
+          <w:rFonts w:cs="Times New Roman" w:ascii="Times New Roman" w:hAnsi="Times New Roman"/>
+          <w:sz w:val="22"/>
+          <w:szCs w:val="22"/>
+        </w:rPr>
+        <w:t>Drones are not always designed with safety in mind and that can lead to unpleasant events such as physical accidents  for example(Drones falling down and injuring civilians).</w:t>
+      </w:r>
+      <w:r>
+        <w:rPr>
+          <w:rFonts w:cs="Times New Roman" w:ascii="Times New Roman" w:hAnsi="Times New Roman"/>
+          <w:sz w:val="22"/>
+          <w:szCs w:val="22"/>
+        </w:rPr>
+        <w:t>Furthermore,</w:t>
+      </w:r>
+      <w:r>
+        <w:rPr>
+          <w:rFonts w:cs="Times New Roman" w:ascii="Times New Roman" w:hAnsi="Times New Roman"/>
+          <w:sz w:val="22"/>
+          <w:szCs w:val="22"/>
+        </w:rPr>
+        <w:t xml:space="preserve"> </w:t>
+      </w:r>
+      <w:r>
+        <w:rPr>
+          <w:rFonts w:cs="Times New Roman" w:ascii="Times New Roman" w:hAnsi="Times New Roman"/>
+          <w:sz w:val="22"/>
+          <w:szCs w:val="22"/>
+        </w:rPr>
+        <w:t xml:space="preserve">researches have shown that drones can be vulnerable to spoofing, malware infection, data interference and injection, Wi-Fi jamming etc. Additionally a big issue is the possibility of violation of personal space, drones can reach places and record video or take photos of  people without their consent. </w:t>
+      </w:r>
+      <w:r>
+        <w:rPr>
+          <w:rFonts w:cs="Times New Roman" w:ascii="Times New Roman" w:hAnsi="Times New Roman"/>
+          <w:sz w:val="22"/>
+          <w:szCs w:val="22"/>
+        </w:rPr>
+        <w:t>Based on data that was collected by the Canadian Public safety such incidents has caused a lot of trouble and had led to blackmailing and other unpleasant events. The concerns that where mentioned above can be counter attacked  through data encryption, multi factor authentication protocols, anti malware software and strict legislations according to flight flight protocols for UAVs from governments.</w:t>
+      </w:r>
+    </w:p>
+    <w:p>
+      <w:pPr>
+        <w:pStyle w:val="Default"/>
+        <w:rPr>
+          <w:rFonts w:ascii="Times New Roman" w:hAnsi="Times New Roman" w:cs="Times New Roman"/>
+          <w:sz w:val="22"/>
+          <w:szCs w:val="22"/>
+        </w:rPr>
+      </w:pPr>
+      <w:r>
+        <w:rPr/>
       </w:r>
     </w:p>
     <w:p>

</xml_diff>

<commit_message>
Corrected leterature review 3
</commit_message>
<xml_diff>
--- a/Thesis_Kosmas_Sourlis/Thesis_Kosmas_Sourlis.docx
+++ b/Thesis_Kosmas_Sourlis/Thesis_Kosmas_Sourlis.docx
@@ -4472,20 +4472,111 @@
           <w:rFonts w:ascii="Times New Roman" w:hAnsi="Times New Roman" w:cs="Times New Roman"/>
         </w:rPr>
       </w:pPr>
-    </w:p>
-    <w:p>
-      <w:pPr>
-        <w:rPr>
-          <w:rFonts w:ascii="Times New Roman" w:hAnsi="Times New Roman" w:cs="Times New Roman"/>
-        </w:rPr>
-      </w:pPr>
-    </w:p>
-    <w:p>
-      <w:pPr>
-        <w:rPr>
-          <w:rFonts w:ascii="Times New Roman" w:hAnsi="Times New Roman" w:cs="Times New Roman"/>
-        </w:rPr>
-      </w:pPr>
+      <w:r>
+        <w:rPr>
+          <w:rFonts w:ascii="Times New Roman" w:hAnsi="Times New Roman" w:cs="Times New Roman"/>
+        </w:rPr>
+        <w:t xml:space="preserve"> </w:t>
+      </w:r>
+    </w:p>
+    <w:p>
+      <w:pPr>
+        <w:rPr>
+          <w:rFonts w:ascii="Times New Roman" w:hAnsi="Times New Roman" w:cs="Times New Roman"/>
+        </w:rPr>
+      </w:pPr>
+      <w:r>
+        <w:rPr>
+          <w:rFonts w:ascii="Times New Roman" w:hAnsi="Times New Roman" w:cs="Times New Roman"/>
+        </w:rPr>
+        <w:t xml:space="preserve">The internet of things is a very sophisticated network of devices that are capable to connect with each other and provide a </w:t>
+      </w:r>
+      <w:r>
+        <w:rPr>
+          <w:rFonts w:ascii="Times New Roman" w:hAnsi="Times New Roman" w:cs="Times New Roman"/>
+        </w:rPr>
+        <w:t xml:space="preserve">very useful service. These devices, can either gather useful information via sensors, interact with the world through various actuators or do both. </w:t>
+      </w:r>
+      <w:r>
+        <w:rPr>
+          <w:rFonts w:ascii="Times New Roman" w:hAnsi="Times New Roman" w:cs="Times New Roman"/>
+        </w:rPr>
+        <w:t xml:space="preserve">Throughout the years </w:t>
+      </w:r>
+      <w:r>
+        <w:rPr>
+          <w:rFonts w:ascii="Times New Roman" w:hAnsi="Times New Roman" w:cs="Times New Roman"/>
+        </w:rPr>
+        <w:t>Drones</w:t>
+      </w:r>
+      <w:r>
+        <w:rPr>
+          <w:rFonts w:ascii="Times New Roman" w:hAnsi="Times New Roman" w:cs="Times New Roman"/>
+        </w:rPr>
+        <w:t xml:space="preserve"> evolved significantly</w:t>
+      </w:r>
+      <w:r>
+        <w:rPr>
+          <w:rFonts w:ascii="Times New Roman" w:hAnsi="Times New Roman" w:cs="Times New Roman"/>
+        </w:rPr>
+        <w:t xml:space="preserve"> </w:t>
+      </w:r>
+      <w:r>
+        <w:rPr>
+          <w:rFonts w:ascii="Times New Roman" w:hAnsi="Times New Roman" w:cs="Times New Roman"/>
+        </w:rPr>
+        <w:t>and became an essential</w:t>
+      </w:r>
+      <w:r>
+        <w:rPr>
+          <w:rFonts w:ascii="Times New Roman" w:hAnsi="Times New Roman" w:cs="Times New Roman"/>
+        </w:rPr>
+        <w:t xml:space="preserve"> part of the fascinating internet of things and </w:t>
+      </w:r>
+      <w:r>
+        <w:rPr>
+          <w:rFonts w:ascii="Times New Roman" w:hAnsi="Times New Roman" w:cs="Times New Roman"/>
+        </w:rPr>
+        <w:t>have provided a wide range of services through various applications. It is no secret that drones will control the low aerial space in years to come.</w:t>
+      </w:r>
+      <w:r>
+        <w:rPr>
+          <w:rFonts w:ascii="Times New Roman" w:hAnsi="Times New Roman" w:cs="Times New Roman"/>
+        </w:rPr>
+        <w:t xml:space="preserve"> With the increasing </w:t>
+      </w:r>
+      <w:r>
+        <w:rPr>
+          <w:rFonts w:ascii="Times New Roman" w:hAnsi="Times New Roman" w:cs="Times New Roman"/>
+        </w:rPr>
+        <w:t>number</w:t>
+      </w:r>
+      <w:r>
+        <w:rPr>
+          <w:rFonts w:ascii="Times New Roman" w:hAnsi="Times New Roman" w:cs="Times New Roman"/>
+        </w:rPr>
+        <w:t xml:space="preserve"> of drones into the low aerial space traffic management has become challenging, also due to very sensitive data transfer via </w:t>
+      </w:r>
+      <w:proofErr w:type="gramStart"/>
+      <w:r>
+        <w:rPr>
+          <w:rFonts w:ascii="Times New Roman" w:hAnsi="Times New Roman" w:cs="Times New Roman"/>
+        </w:rPr>
+        <w:t>drones</w:t>
+      </w:r>
+      <w:proofErr w:type="gramEnd"/>
+      <w:r>
+        <w:rPr>
+          <w:rFonts w:ascii="Times New Roman" w:hAnsi="Times New Roman" w:cs="Times New Roman"/>
+        </w:rPr>
+        <w:t xml:space="preserve"> </w:t>
+      </w:r>
+      <w:r>
+        <w:rPr>
+          <w:rFonts w:ascii="Times New Roman" w:hAnsi="Times New Roman" w:cs="Times New Roman"/>
+        </w:rPr>
+        <w:t>security concerns have raised that need to be accessed.</w:t>
+      </w:r>
     </w:p>
     <w:p>
       <w:pPr>
@@ -4598,7 +4689,13 @@
         <w:rPr>
           <w:rFonts w:ascii="Times New Roman" w:hAnsi="Times New Roman" w:cs="Times New Roman"/>
         </w:rPr>
-        <w:t>) is the</w:t>
+        <w:t xml:space="preserve">) </w:t>
+      </w:r>
+      <w:r>
+        <w:rPr>
+          <w:rFonts w:ascii="Times New Roman" w:hAnsi="Times New Roman" w:cs="Times New Roman"/>
+        </w:rPr>
+        <w:t>is the</w:t>
       </w:r>
       <w:r>
         <w:rPr>
@@ -4610,7 +4707,19 @@
         <w:rPr>
           <w:rFonts w:ascii="Times New Roman" w:hAnsi="Times New Roman" w:cs="Times New Roman"/>
         </w:rPr>
-        <w:t xml:space="preserve"> the lower aerial space. It is conducted into  layers:</w:t>
+        <w:t xml:space="preserve"> the lower aerial space. It is conducted </w:t>
+      </w:r>
+      <w:r>
+        <w:rPr>
+          <w:rFonts w:ascii="Times New Roman" w:hAnsi="Times New Roman" w:cs="Times New Roman"/>
+        </w:rPr>
+        <w:t>into layers</w:t>
+      </w:r>
+      <w:r>
+        <w:rPr>
+          <w:rFonts w:ascii="Times New Roman" w:hAnsi="Times New Roman" w:cs="Times New Roman"/>
+        </w:rPr>
+        <w:t>:</w:t>
       </w:r>
     </w:p>
     <w:p>
@@ -4716,47 +4825,103 @@
           <w:sz w:val="22"/>
           <w:szCs w:val="22"/>
         </w:rPr>
-        <w:t xml:space="preserve">applications for civil and military purposes have been increased significantly. This is because drones are very cost efficient to maintain and can provide very </w:t>
-      </w:r>
-      <w:r>
-        <w:rPr>
-          <w:rFonts w:ascii="Times New Roman" w:hAnsi="Times New Roman" w:cs="Times New Roman"/>
-          <w:sz w:val="22"/>
-          <w:szCs w:val="22"/>
-        </w:rPr>
-        <w:t>useful information with a bird-eye-view and deliver packages in hard-to-reach</w:t>
-      </w:r>
-      <w:r>
-        <w:rPr>
-          <w:rFonts w:ascii="Times New Roman" w:hAnsi="Times New Roman" w:cs="Times New Roman"/>
-          <w:sz w:val="22"/>
-          <w:szCs w:val="22"/>
-        </w:rPr>
-        <w:t xml:space="preserve"> locations. Some fields that drones are used are courier services, search and rescue operations, security</w:t>
-      </w:r>
-      <w:r>
-        <w:rPr>
-          <w:rFonts w:ascii="Times New Roman" w:hAnsi="Times New Roman" w:cs="Times New Roman"/>
-          <w:sz w:val="22"/>
-          <w:szCs w:val="22"/>
-        </w:rPr>
-        <w:t xml:space="preserve"> surveillance etc. Artificial intelligence   and more specifically machine learning has a very solid contribution into the development of more compl</w:t>
-      </w:r>
-      <w:r>
-        <w:rPr>
-          <w:rFonts w:ascii="Times New Roman" w:hAnsi="Times New Roman" w:cs="Times New Roman"/>
-          <w:sz w:val="22"/>
-          <w:szCs w:val="22"/>
-        </w:rPr>
-        <w:t>ex and utilitarian applications. Therefore, this broad range of applications have caused security</w:t>
-      </w:r>
-      <w:r>
-        <w:rPr>
-          <w:rFonts w:ascii="Times New Roman" w:hAnsi="Times New Roman" w:cs="Times New Roman"/>
-          <w:sz w:val="22"/>
-          <w:szCs w:val="22"/>
-        </w:rPr>
-        <w:t xml:space="preserve"> threats that need to be managed. Drones handle very</w:t>
+        <w:t xml:space="preserve">applications for civil and military purposes have been increased significantly. This is because drones are very cost efficient to maintain and can provide </w:t>
+      </w:r>
+      <w:r>
+        <w:rPr>
+          <w:rFonts w:ascii="Times New Roman" w:hAnsi="Times New Roman" w:cs="Times New Roman"/>
+          <w:sz w:val="22"/>
+          <w:szCs w:val="22"/>
+        </w:rPr>
+        <w:t xml:space="preserve">very </w:t>
+      </w:r>
+      <w:r>
+        <w:rPr>
+          <w:rFonts w:ascii="Times New Roman" w:hAnsi="Times New Roman" w:cs="Times New Roman"/>
+          <w:sz w:val="22"/>
+          <w:szCs w:val="22"/>
+        </w:rPr>
+        <w:t xml:space="preserve">useful information with a bird-eye-view and deliver packages in </w:t>
+      </w:r>
+      <w:r>
+        <w:rPr>
+          <w:rFonts w:ascii="Times New Roman" w:hAnsi="Times New Roman" w:cs="Times New Roman"/>
+          <w:sz w:val="22"/>
+          <w:szCs w:val="22"/>
+        </w:rPr>
+        <w:t>hard-to-reach</w:t>
+      </w:r>
+      <w:r>
+        <w:rPr>
+          <w:rFonts w:ascii="Times New Roman" w:hAnsi="Times New Roman" w:cs="Times New Roman"/>
+          <w:sz w:val="22"/>
+          <w:szCs w:val="22"/>
+        </w:rPr>
+        <w:t xml:space="preserve"> locations. Some fields that drones are used are courier services, search and rescue </w:t>
+      </w:r>
+      <w:r>
+        <w:rPr>
+          <w:rFonts w:ascii="Times New Roman" w:hAnsi="Times New Roman" w:cs="Times New Roman"/>
+          <w:sz w:val="22"/>
+          <w:szCs w:val="22"/>
+        </w:rPr>
+        <w:t>operations, security</w:t>
+      </w:r>
+      <w:r>
+        <w:rPr>
+          <w:rFonts w:ascii="Times New Roman" w:hAnsi="Times New Roman" w:cs="Times New Roman"/>
+          <w:sz w:val="22"/>
+          <w:szCs w:val="22"/>
+        </w:rPr>
+        <w:t xml:space="preserve"> surveillance etc. Artificial </w:t>
+      </w:r>
+      <w:r>
+        <w:rPr>
+          <w:rFonts w:ascii="Times New Roman" w:hAnsi="Times New Roman" w:cs="Times New Roman"/>
+          <w:sz w:val="22"/>
+          <w:szCs w:val="22"/>
+        </w:rPr>
+        <w:t>intelligence and</w:t>
+      </w:r>
+      <w:r>
+        <w:rPr>
+          <w:rFonts w:ascii="Times New Roman" w:hAnsi="Times New Roman" w:cs="Times New Roman"/>
+          <w:sz w:val="22"/>
+          <w:szCs w:val="22"/>
+        </w:rPr>
+        <w:t xml:space="preserve"> more specifically machine learning has a very solid contribution into the development of more compl</w:t>
+      </w:r>
+      <w:r>
+        <w:rPr>
+          <w:rFonts w:ascii="Times New Roman" w:hAnsi="Times New Roman" w:cs="Times New Roman"/>
+          <w:sz w:val="22"/>
+          <w:szCs w:val="22"/>
+        </w:rPr>
+        <w:t xml:space="preserve">ex and utilitarian applications. Therefore, this broad range of applications have </w:t>
+      </w:r>
+      <w:r>
+        <w:rPr>
+          <w:rFonts w:ascii="Times New Roman" w:hAnsi="Times New Roman" w:cs="Times New Roman"/>
+          <w:sz w:val="22"/>
+          <w:szCs w:val="22"/>
+        </w:rPr>
+        <w:t>caused security</w:t>
+      </w:r>
+      <w:r>
+        <w:rPr>
+          <w:rFonts w:ascii="Times New Roman" w:hAnsi="Times New Roman" w:cs="Times New Roman"/>
+          <w:sz w:val="22"/>
+          <w:szCs w:val="22"/>
+        </w:rPr>
+        <w:t xml:space="preserve"> threats that need to be managed. Drones </w:t>
+      </w:r>
+      <w:r>
+        <w:rPr>
+          <w:rFonts w:ascii="Times New Roman" w:hAnsi="Times New Roman" w:cs="Times New Roman"/>
+          <w:sz w:val="22"/>
+          <w:szCs w:val="22"/>
+        </w:rPr>
+        <w:t>handle very</w:t>
       </w:r>
       <w:r>
         <w:rPr>
@@ -4772,15 +4937,31 @@
           <w:sz w:val="22"/>
           <w:szCs w:val="22"/>
         </w:rPr>
-        <w:t>not the most secure protocol for data transfer. The biggest security concerns are spoofing, false data injection, jamming etc. The most common way</w:t>
-      </w:r>
-      <w:r>
-        <w:rPr>
-          <w:rFonts w:ascii="Times New Roman" w:hAnsi="Times New Roman" w:cs="Times New Roman"/>
-          <w:sz w:val="22"/>
-          <w:szCs w:val="22"/>
-        </w:rPr>
-        <w:t xml:space="preserve"> to counterattack</w:t>
+        <w:t xml:space="preserve">not the most secure protocol for data transfer. The biggest security concerns are spoofing, false data injection, jamming etc. The most </w:t>
+      </w:r>
+      <w:r>
+        <w:rPr>
+          <w:rFonts w:ascii="Times New Roman" w:hAnsi="Times New Roman" w:cs="Times New Roman"/>
+          <w:sz w:val="22"/>
+          <w:szCs w:val="22"/>
+        </w:rPr>
+        <w:t>common way</w:t>
+      </w:r>
+      <w:r>
+        <w:rPr>
+          <w:rFonts w:ascii="Times New Roman" w:hAnsi="Times New Roman" w:cs="Times New Roman"/>
+          <w:sz w:val="22"/>
+          <w:szCs w:val="22"/>
+        </w:rPr>
+        <w:t xml:space="preserve"> to </w:t>
+      </w:r>
+      <w:r>
+        <w:rPr>
+          <w:rFonts w:ascii="Times New Roman" w:hAnsi="Times New Roman" w:cs="Times New Roman"/>
+          <w:sz w:val="22"/>
+          <w:szCs w:val="22"/>
+        </w:rPr>
+        <w:t>counterattack</w:t>
       </w:r>
       <w:r>
         <w:rPr>
@@ -4906,55 +5087,111 @@
           <w:sz w:val="22"/>
           <w:szCs w:val="22"/>
         </w:rPr>
-        <w:t>The latter has raised security safety, and</w:t>
-      </w:r>
-      <w:r>
-        <w:rPr>
-          <w:rFonts w:ascii="Times New Roman" w:hAnsi="Times New Roman" w:cs="Times New Roman"/>
-          <w:sz w:val="22"/>
-          <w:szCs w:val="22"/>
-        </w:rPr>
-        <w:t xml:space="preserve"> privacy concerns. Drones are not always designed with safety in mind and that can lead to unpleasant events such as physical accidents </w:t>
-      </w:r>
-      <w:r>
-        <w:rPr>
-          <w:rFonts w:ascii="Times New Roman" w:hAnsi="Times New Roman" w:cs="Times New Roman"/>
-          <w:sz w:val="22"/>
-          <w:szCs w:val="22"/>
-        </w:rPr>
-        <w:t>for example (</w:t>
-      </w:r>
-      <w:r>
-        <w:rPr>
-          <w:rFonts w:ascii="Times New Roman" w:hAnsi="Times New Roman" w:cs="Times New Roman"/>
-          <w:sz w:val="22"/>
-          <w:szCs w:val="22"/>
-        </w:rPr>
-        <w:t>Drones falling</w:t>
-      </w:r>
-      <w:r>
-        <w:rPr>
-          <w:rFonts w:ascii="Times New Roman" w:hAnsi="Times New Roman" w:cs="Times New Roman"/>
-          <w:sz w:val="22"/>
-          <w:szCs w:val="22"/>
-        </w:rPr>
-        <w:t xml:space="preserve"> and injuring civilians). </w:t>
-      </w:r>
-      <w:r>
-        <w:rPr>
-          <w:rFonts w:ascii="Times New Roman" w:hAnsi="Times New Roman" w:cs="Times New Roman"/>
-          <w:sz w:val="22"/>
-          <w:szCs w:val="22"/>
-        </w:rPr>
-        <w:t>Furthermore, research</w:t>
-      </w:r>
-      <w:r>
-        <w:rPr>
-          <w:rFonts w:ascii="Times New Roman" w:hAnsi="Times New Roman" w:cs="Times New Roman"/>
-          <w:sz w:val="22"/>
-          <w:szCs w:val="22"/>
-        </w:rPr>
-        <w:t xml:space="preserve"> have shown that drones can be vulnerable to spoofing, malware infection, data interference and injection, Wi-Fi jamming etc. Additionally,</w:t>
+        <w:t xml:space="preserve">The latter has raised security </w:t>
+      </w:r>
+      <w:r>
+        <w:rPr>
+          <w:rFonts w:ascii="Times New Roman" w:hAnsi="Times New Roman" w:cs="Times New Roman"/>
+          <w:sz w:val="22"/>
+          <w:szCs w:val="22"/>
+        </w:rPr>
+        <w:t>safety, and</w:t>
+      </w:r>
+      <w:r>
+        <w:rPr>
+          <w:rFonts w:ascii="Times New Roman" w:hAnsi="Times New Roman" w:cs="Times New Roman"/>
+          <w:sz w:val="22"/>
+          <w:szCs w:val="22"/>
+        </w:rPr>
+        <w:t xml:space="preserve"> privacy concerns. Drones are not always designed with safety in mind and that can lead to unpleasant events such as physical accidents</w:t>
+      </w:r>
+      <w:r>
+        <w:rPr>
+          <w:rFonts w:ascii="Times New Roman" w:hAnsi="Times New Roman" w:cs="Times New Roman"/>
+          <w:sz w:val="22"/>
+          <w:szCs w:val="22"/>
+        </w:rPr>
+        <w:t xml:space="preserve"> </w:t>
+      </w:r>
+      <w:r>
+        <w:rPr>
+          <w:rFonts w:ascii="Times New Roman" w:hAnsi="Times New Roman" w:cs="Times New Roman"/>
+          <w:sz w:val="22"/>
+          <w:szCs w:val="22"/>
+        </w:rPr>
+        <w:t xml:space="preserve">for </w:t>
+      </w:r>
+      <w:r>
+        <w:rPr>
+          <w:rFonts w:ascii="Times New Roman" w:hAnsi="Times New Roman" w:cs="Times New Roman"/>
+          <w:sz w:val="22"/>
+          <w:szCs w:val="22"/>
+        </w:rPr>
+        <w:t>example (</w:t>
+      </w:r>
+      <w:r>
+        <w:rPr>
+          <w:rFonts w:ascii="Times New Roman" w:hAnsi="Times New Roman" w:cs="Times New Roman"/>
+          <w:sz w:val="22"/>
+          <w:szCs w:val="22"/>
+        </w:rPr>
+        <w:t xml:space="preserve">Drones </w:t>
+      </w:r>
+      <w:r>
+        <w:rPr>
+          <w:rFonts w:ascii="Times New Roman" w:hAnsi="Times New Roman" w:cs="Times New Roman"/>
+          <w:sz w:val="22"/>
+          <w:szCs w:val="22"/>
+        </w:rPr>
+        <w:t>falling</w:t>
+      </w:r>
+      <w:r>
+        <w:rPr>
+          <w:rFonts w:ascii="Times New Roman" w:hAnsi="Times New Roman" w:cs="Times New Roman"/>
+          <w:sz w:val="22"/>
+          <w:szCs w:val="22"/>
+        </w:rPr>
+        <w:t xml:space="preserve"> and injuring civilians).</w:t>
+      </w:r>
+      <w:r>
+        <w:rPr>
+          <w:rFonts w:ascii="Times New Roman" w:hAnsi="Times New Roman" w:cs="Times New Roman"/>
+          <w:sz w:val="22"/>
+          <w:szCs w:val="22"/>
+        </w:rPr>
+        <w:t xml:space="preserve"> </w:t>
+      </w:r>
+      <w:r>
+        <w:rPr>
+          <w:rFonts w:ascii="Times New Roman" w:hAnsi="Times New Roman" w:cs="Times New Roman"/>
+          <w:sz w:val="22"/>
+          <w:szCs w:val="22"/>
+        </w:rPr>
+        <w:t xml:space="preserve">Furthermore, </w:t>
+      </w:r>
+      <w:r>
+        <w:rPr>
+          <w:rFonts w:ascii="Times New Roman" w:hAnsi="Times New Roman" w:cs="Times New Roman"/>
+          <w:sz w:val="22"/>
+          <w:szCs w:val="22"/>
+        </w:rPr>
+        <w:t>research</w:t>
+      </w:r>
+      <w:r>
+        <w:rPr>
+          <w:rFonts w:ascii="Times New Roman" w:hAnsi="Times New Roman" w:cs="Times New Roman"/>
+          <w:sz w:val="22"/>
+          <w:szCs w:val="22"/>
+        </w:rPr>
+        <w:t xml:space="preserve"> have shown that drones can be vulnerable to spoofing, malware infection, data interference and injection, Wi-Fi jamming etc. Additionally</w:t>
+      </w:r>
+      <w:r>
+        <w:rPr>
+          <w:rFonts w:ascii="Times New Roman" w:hAnsi="Times New Roman" w:cs="Times New Roman"/>
+          <w:sz w:val="22"/>
+          <w:szCs w:val="22"/>
+        </w:rPr>
+        <w:t>,</w:t>
       </w:r>
       <w:r>
         <w:rPr>
@@ -4970,55 +5207,112 @@
           <w:sz w:val="22"/>
           <w:szCs w:val="22"/>
         </w:rPr>
-        <w:t xml:space="preserve">otos of </w:t>
-      </w:r>
-      <w:r>
-        <w:rPr>
-          <w:rFonts w:ascii="Times New Roman" w:hAnsi="Times New Roman" w:cs="Times New Roman"/>
-          <w:sz w:val="22"/>
-          <w:szCs w:val="22"/>
-        </w:rPr>
-        <w:t>people without their consent. Based on data that was collected by the Canadian Public safety such incidents have</w:t>
-      </w:r>
-      <w:r>
-        <w:rPr>
-          <w:rFonts w:ascii="Times New Roman" w:hAnsi="Times New Roman" w:cs="Times New Roman"/>
-          <w:sz w:val="22"/>
-          <w:szCs w:val="22"/>
-        </w:rPr>
-        <w:t xml:space="preserve"> caused a lot of trouble and had led to blackmailing and other unpleasant events. The concerns that were</w:t>
-      </w:r>
-      <w:r>
-        <w:rPr>
-          <w:rFonts w:ascii="Times New Roman" w:hAnsi="Times New Roman" w:cs="Times New Roman"/>
-          <w:sz w:val="22"/>
-          <w:szCs w:val="22"/>
-        </w:rPr>
-        <w:t xml:space="preserve"> mentioned above can be counter-attacked </w:t>
-      </w:r>
-      <w:r>
-        <w:rPr>
-          <w:rFonts w:ascii="Times New Roman" w:hAnsi="Times New Roman" w:cs="Times New Roman"/>
-          <w:sz w:val="22"/>
-          <w:szCs w:val="22"/>
-        </w:rPr>
-        <w:t>through data encryption, multi-factor</w:t>
-      </w:r>
-      <w:r>
-        <w:rPr>
-          <w:rFonts w:ascii="Times New Roman" w:hAnsi="Times New Roman" w:cs="Times New Roman"/>
-          <w:sz w:val="22"/>
-          <w:szCs w:val="22"/>
-        </w:rPr>
-        <w:t xml:space="preserve"> authentication protocols, anti-malware</w:t>
-      </w:r>
-      <w:r>
-        <w:rPr>
-          <w:rFonts w:ascii="Times New Roman" w:hAnsi="Times New Roman" w:cs="Times New Roman"/>
-          <w:sz w:val="22"/>
-          <w:szCs w:val="22"/>
-        </w:rPr>
-        <w:t xml:space="preserve"> software,</w:t>
+        <w:t>otos of</w:t>
+      </w:r>
+      <w:r>
+        <w:rPr>
+          <w:rFonts w:ascii="Times New Roman" w:hAnsi="Times New Roman" w:cs="Times New Roman"/>
+          <w:sz w:val="22"/>
+          <w:szCs w:val="22"/>
+        </w:rPr>
+        <w:t xml:space="preserve"> </w:t>
+      </w:r>
+      <w:r>
+        <w:rPr>
+          <w:rFonts w:ascii="Times New Roman" w:hAnsi="Times New Roman" w:cs="Times New Roman"/>
+          <w:sz w:val="22"/>
+          <w:szCs w:val="22"/>
+        </w:rPr>
+        <w:t xml:space="preserve">people without their consent. Based on data that was collected by the Canadian Public safety such incidents </w:t>
+      </w:r>
+      <w:r>
+        <w:rPr>
+          <w:rFonts w:ascii="Times New Roman" w:hAnsi="Times New Roman" w:cs="Times New Roman"/>
+          <w:sz w:val="22"/>
+          <w:szCs w:val="22"/>
+        </w:rPr>
+        <w:t>have</w:t>
+      </w:r>
+      <w:r>
+        <w:rPr>
+          <w:rFonts w:ascii="Times New Roman" w:hAnsi="Times New Roman" w:cs="Times New Roman"/>
+          <w:sz w:val="22"/>
+          <w:szCs w:val="22"/>
+        </w:rPr>
+        <w:t xml:space="preserve"> caused a lot of trouble and had led to blackmailing and other unpleasant events. The concerns that </w:t>
+      </w:r>
+      <w:r>
+        <w:rPr>
+          <w:rFonts w:ascii="Times New Roman" w:hAnsi="Times New Roman" w:cs="Times New Roman"/>
+          <w:sz w:val="22"/>
+          <w:szCs w:val="22"/>
+        </w:rPr>
+        <w:t>were</w:t>
+      </w:r>
+      <w:r>
+        <w:rPr>
+          <w:rFonts w:ascii="Times New Roman" w:hAnsi="Times New Roman" w:cs="Times New Roman"/>
+          <w:sz w:val="22"/>
+          <w:szCs w:val="22"/>
+        </w:rPr>
+        <w:t xml:space="preserve"> mentioned above can be </w:t>
+      </w:r>
+      <w:r>
+        <w:rPr>
+          <w:rFonts w:ascii="Times New Roman" w:hAnsi="Times New Roman" w:cs="Times New Roman"/>
+          <w:sz w:val="22"/>
+          <w:szCs w:val="22"/>
+        </w:rPr>
+        <w:lastRenderedPageBreak/>
+        <w:t xml:space="preserve">counter-attacked </w:t>
+      </w:r>
+      <w:r>
+        <w:rPr>
+          <w:rFonts w:ascii="Times New Roman" w:hAnsi="Times New Roman" w:cs="Times New Roman"/>
+          <w:sz w:val="22"/>
+          <w:szCs w:val="22"/>
+        </w:rPr>
+        <w:t xml:space="preserve">through data encryption, </w:t>
+      </w:r>
+      <w:r>
+        <w:rPr>
+          <w:rFonts w:ascii="Times New Roman" w:hAnsi="Times New Roman" w:cs="Times New Roman"/>
+          <w:sz w:val="22"/>
+          <w:szCs w:val="22"/>
+        </w:rPr>
+        <w:t>multi-factor</w:t>
+      </w:r>
+      <w:r>
+        <w:rPr>
+          <w:rFonts w:ascii="Times New Roman" w:hAnsi="Times New Roman" w:cs="Times New Roman"/>
+          <w:sz w:val="22"/>
+          <w:szCs w:val="22"/>
+        </w:rPr>
+        <w:t xml:space="preserve"> authentication protocols, </w:t>
+      </w:r>
+      <w:r>
+        <w:rPr>
+          <w:rFonts w:ascii="Times New Roman" w:hAnsi="Times New Roman" w:cs="Times New Roman"/>
+          <w:sz w:val="22"/>
+          <w:szCs w:val="22"/>
+        </w:rPr>
+        <w:t>anti-malware</w:t>
+      </w:r>
+      <w:r>
+        <w:rPr>
+          <w:rFonts w:ascii="Times New Roman" w:hAnsi="Times New Roman" w:cs="Times New Roman"/>
+          <w:sz w:val="22"/>
+          <w:szCs w:val="22"/>
+        </w:rPr>
+        <w:t xml:space="preserve"> software</w:t>
+      </w:r>
+      <w:r>
+        <w:rPr>
+          <w:rFonts w:ascii="Times New Roman" w:hAnsi="Times New Roman" w:cs="Times New Roman"/>
+          <w:sz w:val="22"/>
+          <w:szCs w:val="22"/>
+        </w:rPr>
+        <w:t>,</w:t>
       </w:r>
       <w:r>
         <w:rPr>
@@ -5063,7 +5357,6 @@
           <w:sz w:val="22"/>
           <w:szCs w:val="22"/>
         </w:rPr>
-        <w:lastRenderedPageBreak/>
         <w:t>Yaacoub</w:t>
       </w:r>
       <w:proofErr w:type="spellEnd"/>

</xml_diff>